<commit_message>
Command menu and optimization
</commit_message>
<xml_diff>
--- a/Documentation/Manual.docx
+++ b/Documentation/Manual.docx
@@ -342,7 +342,21 @@
         <w:rPr>
           <w:lang w:val="en-US"/>
         </w:rPr>
-        <w:t>Version 1.0</w:t>
+        <w:t xml:space="preserve">Version </w:t>
+      </w:r>
+      <w:r>
+        <w:rPr>
+          <w:lang w:val="en-US"/>
+        </w:rPr>
+        <w:t>2</w:t>
+      </w:r>
+      <w:bookmarkStart w:id="0" w:name="_GoBack"/>
+      <w:bookmarkEnd w:id="0"/>
+      <w:r>
+        <w:rPr>
+          <w:lang w:val="en-US"/>
+        </w:rPr>
+        <w:t>.0</w:t>
       </w:r>
       <w:r>
         <w:rPr>
@@ -761,33 +775,11 @@
                 <w:lang w:val="es-ES_tradnl"/>
               </w:rPr>
             </w:pPr>
-            <w:proofErr w:type="spellStart"/>
             <w:r>
               <w:rPr>
                 <w:lang w:val="es-ES_tradnl"/>
               </w:rPr>
-              <w:t>Go</w:t>
-            </w:r>
-            <w:proofErr w:type="spellEnd"/>
-            <w:r>
-              <w:rPr>
-                <w:lang w:val="es-ES_tradnl"/>
-              </w:rPr>
-              <w:t xml:space="preserve"> </w:t>
-            </w:r>
-            <w:proofErr w:type="spellStart"/>
-            <w:r>
-              <w:rPr>
-                <w:lang w:val="es-ES_tradnl"/>
-              </w:rPr>
-              <w:t>First</w:t>
-            </w:r>
-            <w:proofErr w:type="spellEnd"/>
-            <w:r>
-              <w:rPr>
-                <w:lang w:val="es-ES_tradnl"/>
-              </w:rPr>
-              <w:t xml:space="preserve"> App</w:t>
+              <w:t>Go First App</w:t>
             </w:r>
           </w:p>
         </w:tc>
@@ -850,7 +842,13 @@
               <w:rPr>
                 <w:lang w:val="en-GB"/>
               </w:rPr>
-              <w:t>1.0</w:t>
+              <w:t>2</w:t>
+            </w:r>
+            <w:r>
+              <w:rPr>
+                <w:lang w:val="en-GB"/>
+              </w:rPr>
+              <w:t>.0</w:t>
             </w:r>
           </w:p>
         </w:tc>
@@ -1379,7 +1377,15 @@
                 <w:szCs w:val="16"/>
                 <w:lang w:val="es-ES_tradnl"/>
               </w:rPr>
-              <w:t>1.0</w:t>
+              <w:t>2</w:t>
+            </w:r>
+            <w:r>
+              <w:rPr>
+                <w:sz w:val="16"/>
+                <w:szCs w:val="16"/>
+                <w:lang w:val="es-ES_tradnl"/>
+              </w:rPr>
+              <w:t>.0</w:t>
             </w:r>
           </w:p>
         </w:tc>
@@ -1452,34 +1458,14 @@
                 <w:lang w:val="es-ES_tradnl"/>
               </w:rPr>
             </w:pPr>
-            <w:proofErr w:type="spellStart"/>
             <w:r>
               <w:rPr>
                 <w:sz w:val="16"/>
                 <w:szCs w:val="16"/>
                 <w:lang w:val="es-ES_tradnl"/>
               </w:rPr>
-              <w:t>First</w:t>
-            </w:r>
-            <w:proofErr w:type="spellEnd"/>
-            <w:r>
-              <w:rPr>
-                <w:sz w:val="16"/>
-                <w:szCs w:val="16"/>
-                <w:lang w:val="es-ES_tradnl"/>
-              </w:rPr>
-              <w:t xml:space="preserve"> </w:t>
-            </w:r>
-            <w:proofErr w:type="spellStart"/>
-            <w:r>
-              <w:rPr>
-                <w:sz w:val="16"/>
-                <w:szCs w:val="16"/>
-                <w:lang w:val="es-ES_tradnl"/>
-              </w:rPr>
-              <w:t>version</w:t>
-            </w:r>
-            <w:proofErr w:type="spellEnd"/>
+              <w:t>First version</w:t>
+            </w:r>
           </w:p>
         </w:tc>
       </w:tr>
@@ -2640,8 +2626,6 @@
           <w:lang w:val="es-ES_tradnl"/>
         </w:rPr>
       </w:pPr>
-      <w:bookmarkStart w:id="0" w:name="_GoBack"/>
-      <w:bookmarkEnd w:id="0"/>
     </w:p>
     <w:sdt>
       <w:sdtPr>
@@ -3101,20 +3085,16 @@
                 <w:noProof/>
                 <w:webHidden/>
               </w:rPr>
-            </w:r>
-            <w:r>
-              <w:rPr>
+              <w:fldChar w:fldCharType="separate"/>
+            </w:r>
+            <w:r>
+              <w:rPr>
+                <w:b/>
+                <w:bCs/>
                 <w:noProof/>
                 <w:webHidden/>
               </w:rPr>
-              <w:fldChar w:fldCharType="separate"/>
-            </w:r>
-            <w:r>
-              <w:rPr>
-                <w:noProof/>
-                <w:webHidden/>
-              </w:rPr>
-              <w:t>8</w:t>
+              <w:t>¡Error! Marcador no definido.</w:t>
             </w:r>
             <w:r>
               <w:rPr>
@@ -3188,7 +3168,7 @@
                 <w:noProof/>
                 <w:webHidden/>
               </w:rPr>
-              <w:t>9</w:t>
+              <w:t>8</w:t>
             </w:r>
             <w:r>
               <w:rPr>
@@ -3249,7 +3229,7 @@
               <w:rPr>
                 <w:webHidden/>
               </w:rPr>
-              <w:t>9</w:t>
+              <w:t>8</w:t>
             </w:r>
             <w:r>
               <w:rPr>
@@ -3446,19 +3426,11 @@
         </w:rPr>
         <w:t xml:space="preserve">te a java app </w:t>
       </w:r>
-      <w:proofErr w:type="gramStart"/>
-      <w:r>
-        <w:rPr>
-          <w:lang w:val="en-US"/>
-        </w:rPr>
-        <w:t>to  get</w:t>
-      </w:r>
-      <w:proofErr w:type="gramEnd"/>
-      <w:r>
-        <w:rPr>
-          <w:lang w:val="en-US"/>
-        </w:rPr>
-        <w:t xml:space="preserve"> some information from an API. The main class should communicate with an intermediate service that returns a JSON built with the API </w:t>
+      <w:r>
+        <w:rPr>
+          <w:lang w:val="en-US"/>
+        </w:rPr>
+        <w:t xml:space="preserve">to  get some information from an API. The main class should communicate with an intermediate service that returns a JSON built with the API </w:t>
       </w:r>
       <w:r>
         <w:rPr>
@@ -3494,14 +3466,7 @@
         <w:rPr>
           <w:lang w:val="en-US"/>
         </w:rPr>
-        <w:t xml:space="preserve">a </w:t>
-      </w:r>
-      <w:proofErr w:type="gramStart"/>
-      <w:r>
-        <w:rPr>
-          <w:lang w:val="en-US"/>
-        </w:rPr>
-        <w:t>third part</w:t>
+        <w:t>a third part</w:t>
       </w:r>
       <w:r>
         <w:rPr>
@@ -3509,7 +3474,6 @@
         </w:rPr>
         <w:t>y</w:t>
       </w:r>
-      <w:proofErr w:type="gramEnd"/>
       <w:r>
         <w:rPr>
           <w:lang w:val="en-US"/>
@@ -3591,33 +3555,11 @@
         </w:rPr>
         <w:t xml:space="preserve">                    </w:t>
       </w:r>
-      <w:proofErr w:type="spellStart"/>
       <w:r>
         <w:rPr>
           <w:lang w:val="es-ES"/>
         </w:rPr>
-        <w:t>bash</w:t>
-      </w:r>
-      <w:proofErr w:type="spellEnd"/>
-      <w:r>
-        <w:rPr>
-          <w:lang w:val="es-ES"/>
-        </w:rPr>
-        <w:t xml:space="preserve">$ java </w:t>
-      </w:r>
-      <w:proofErr w:type="spellStart"/>
-      <w:r>
-        <w:rPr>
-          <w:lang w:val="es-ES"/>
-        </w:rPr>
-        <w:t>swcatalog</w:t>
-      </w:r>
-      <w:proofErr w:type="spellEnd"/>
-      <w:r>
-        <w:rPr>
-          <w:lang w:val="es-ES"/>
-        </w:rPr>
-        <w:t xml:space="preserve"> “Han Solo”</w:t>
+        <w:t>bash$ java swcatalog “Han Solo”</w:t>
       </w:r>
     </w:p>
     <w:p>
@@ -3724,21 +3666,7 @@
         <w:rPr>
           <w:lang w:val="en-US"/>
         </w:rPr>
-        <w:t xml:space="preserve">ot exist the app will show a </w:t>
-      </w:r>
-      <w:proofErr w:type="gramStart"/>
-      <w:r>
-        <w:rPr>
-          <w:lang w:val="en-US"/>
-        </w:rPr>
-        <w:t>message :</w:t>
-      </w:r>
-      <w:proofErr w:type="gramEnd"/>
-      <w:r>
-        <w:rPr>
-          <w:lang w:val="en-US"/>
-        </w:rPr>
-        <w:t xml:space="preserve"> “The character do not exist”</w:t>
+        <w:t>ot exist the app will show a message : “The character do not exist”</w:t>
       </w:r>
     </w:p>
     <w:p>
@@ -3767,21 +3695,12 @@
         <w:t xml:space="preserve">3. </w:t>
       </w:r>
       <w:bookmarkEnd w:id="10"/>
-      <w:proofErr w:type="spellStart"/>
       <w:r>
         <w:rPr>
           <w:lang w:val="es-ES_tradnl"/>
         </w:rPr>
-        <w:t>Class</w:t>
-      </w:r>
-      <w:proofErr w:type="spellEnd"/>
-      <w:r>
-        <w:rPr>
-          <w:lang w:val="es-ES_tradnl"/>
-        </w:rPr>
-        <w:t xml:space="preserve"> </w:t>
-      </w:r>
-      <w:proofErr w:type="spellStart"/>
+        <w:t xml:space="preserve">Class </w:t>
+      </w:r>
       <w:r>
         <w:rPr>
           <w:u w:val="single"/>
@@ -3797,7 +3716,6 @@
         <w:t>iagram</w:t>
       </w:r>
       <w:bookmarkEnd w:id="11"/>
-      <w:proofErr w:type="spellEnd"/>
     </w:p>
     <w:p>
       <w:pPr>
@@ -4040,10 +3958,10 @@
           <w:noProof/>
         </w:rPr>
         <w:drawing>
-          <wp:inline distT="0" distB="0" distL="0" distR="0" wp14:anchorId="207ACC56" wp14:editId="52E22C3C">
-            <wp:extent cx="5400040" cy="6527800"/>
-            <wp:effectExtent l="0" t="0" r="0" b="6350"/>
-            <wp:docPr id="5" name="Imagen 5"/>
+          <wp:inline distT="0" distB="0" distL="0" distR="0" wp14:anchorId="72859F98" wp14:editId="0B4870E0">
+            <wp:extent cx="4991100" cy="5267325"/>
+            <wp:effectExtent l="0" t="0" r="0" b="9525"/>
+            <wp:docPr id="6" name="Imagen 6"/>
             <wp:cNvGraphicFramePr>
               <a:graphicFrameLocks xmlns:a="http://schemas.openxmlformats.org/drawingml/2006/main" noChangeAspect="1"/>
             </wp:cNvGraphicFramePr>
@@ -4063,7 +3981,7 @@
                   <pic:spPr>
                     <a:xfrm>
                       <a:off x="0" y="0"/>
-                      <a:ext cx="5400040" cy="6527800"/>
+                      <a:ext cx="4991100" cy="5267325"/>
                     </a:xfrm>
                     <a:prstGeom prst="rect">
                       <a:avLst/>
@@ -4169,6 +4087,83 @@
     </w:p>
     <w:p>
       <w:pPr>
+        <w:rPr>
+          <w:lang w:val="en-US"/>
+        </w:rPr>
+      </w:pPr>
+    </w:p>
+    <w:p>
+      <w:pPr>
+        <w:rPr>
+          <w:lang w:val="en-US"/>
+        </w:rPr>
+      </w:pPr>
+    </w:p>
+    <w:p>
+      <w:pPr>
+        <w:rPr>
+          <w:lang w:val="en-US"/>
+        </w:rPr>
+      </w:pPr>
+    </w:p>
+    <w:p>
+      <w:pPr>
+        <w:rPr>
+          <w:lang w:val="en-US"/>
+        </w:rPr>
+      </w:pPr>
+    </w:p>
+    <w:p>
+      <w:pPr>
+        <w:rPr>
+          <w:lang w:val="en-US"/>
+        </w:rPr>
+      </w:pPr>
+    </w:p>
+    <w:p>
+      <w:pPr>
+        <w:rPr>
+          <w:lang w:val="en-US"/>
+        </w:rPr>
+      </w:pPr>
+    </w:p>
+    <w:p>
+      <w:pPr>
+        <w:rPr>
+          <w:lang w:val="en-US"/>
+        </w:rPr>
+      </w:pPr>
+    </w:p>
+    <w:p>
+      <w:pPr>
+        <w:rPr>
+          <w:lang w:val="en-US"/>
+        </w:rPr>
+      </w:pPr>
+    </w:p>
+    <w:p>
+      <w:pPr>
+        <w:rPr>
+          <w:lang w:val="en-US"/>
+        </w:rPr>
+      </w:pPr>
+    </w:p>
+    <w:p>
+      <w:pPr>
+        <w:rPr>
+          <w:lang w:val="en-US"/>
+        </w:rPr>
+      </w:pPr>
+    </w:p>
+    <w:p>
+      <w:pPr>
+        <w:rPr>
+          <w:lang w:val="en-US"/>
+        </w:rPr>
+      </w:pPr>
+    </w:p>
+    <w:p>
+      <w:pPr>
         <w:pStyle w:val="Ttulo1"/>
         <w:rPr>
           <w:lang w:val="en-US"/>
@@ -4252,56 +4247,12 @@
           <w:numId w:val="3"/>
         </w:numPr>
       </w:pPr>
-      <w:proofErr w:type="spellStart"/>
       <w:r>
         <w:rPr>
           <w:lang w:val="es-ES"/>
         </w:rPr>
-        <w:t>Go</w:t>
-      </w:r>
-      <w:proofErr w:type="spellEnd"/>
-      <w:r>
-        <w:rPr>
-          <w:lang w:val="es-ES"/>
-        </w:rPr>
-        <w:t xml:space="preserve"> </w:t>
-      </w:r>
-      <w:proofErr w:type="spellStart"/>
-      <w:r>
-        <w:rPr>
-          <w:lang w:val="es-ES"/>
-        </w:rPr>
-        <w:t>to</w:t>
-      </w:r>
-      <w:proofErr w:type="spellEnd"/>
-      <w:r>
-        <w:rPr>
-          <w:lang w:val="es-ES"/>
-        </w:rPr>
-        <w:t xml:space="preserve"> </w:t>
-      </w:r>
-      <w:proofErr w:type="spellStart"/>
-      <w:r>
-        <w:rPr>
-          <w:lang w:val="es-ES"/>
-        </w:rPr>
-        <w:t>src</w:t>
-      </w:r>
-      <w:proofErr w:type="spellEnd"/>
-      <w:r>
-        <w:rPr>
-          <w:lang w:val="es-ES"/>
-        </w:rPr>
-        <w:t>/</w:t>
-      </w:r>
-      <w:proofErr w:type="spellStart"/>
-      <w:r>
-        <w:rPr>
-          <w:lang w:val="es-ES"/>
-        </w:rPr>
-        <w:t>main</w:t>
-      </w:r>
-      <w:proofErr w:type="spellEnd"/>
+        <w:t>Go to src/main</w:t>
+      </w:r>
     </w:p>
     <w:p>
       <w:pPr>
@@ -4329,8 +4280,6 @@
         </w:rPr>
         <w:t xml:space="preserve">go build </w:t>
       </w:r>
-      <w:proofErr w:type="spellStart"/>
-      <w:proofErr w:type="gramStart"/>
       <w:r>
         <w:rPr>
           <w:lang w:val="en-US"/>
@@ -4343,8 +4292,6 @@
         </w:rPr>
         <w:t>.go</w:t>
       </w:r>
-      <w:proofErr w:type="spellEnd"/>
-      <w:proofErr w:type="gramEnd"/>
     </w:p>
     <w:p>
       <w:pPr>
@@ -4402,59 +4349,19 @@
         <w:rPr>
           <w:lang w:val="en-US"/>
         </w:rPr>
-        <w:t xml:space="preserve">type: </w:t>
-      </w:r>
-      <w:proofErr w:type="gramStart"/>
-      <w:r>
-        <w:rPr>
-          <w:lang w:val="en-US"/>
-        </w:rPr>
-        <w:t xml:space="preserve">  .</w:t>
-      </w:r>
-      <w:proofErr w:type="gramEnd"/>
+        <w:t>type:   .</w:t>
+      </w:r>
       <w:r>
         <w:rPr>
           <w:lang w:val="en-US"/>
         </w:rPr>
         <w:t>\</w:t>
       </w:r>
-      <w:proofErr w:type="spellStart"/>
       <w:r>
         <w:rPr>
           <w:lang w:val="en-US"/>
         </w:rPr>
         <w:t>swcatalog</w:t>
-      </w:r>
-      <w:proofErr w:type="spellEnd"/>
-      <w:r>
-        <w:rPr>
-          <w:lang w:val="en-US"/>
-        </w:rPr>
-        <w:t xml:space="preserve"> </w:t>
-      </w:r>
-      <w:r>
-        <w:rPr>
-          <w:lang w:val="en-US"/>
-        </w:rPr>
-        <w:t>-type</w:t>
-      </w:r>
-      <w:r>
-        <w:rPr>
-          <w:lang w:val="en-US"/>
-        </w:rPr>
-        <w:t xml:space="preserve"> [type of the object]</w:t>
-      </w:r>
-      <w:r>
-        <w:rPr>
-          <w:lang w:val="en-US"/>
-        </w:rPr>
-        <w:t xml:space="preserve"> </w:t>
-      </w:r>
-      <w:r>
-        <w:rPr>
-          <w:lang w:val="en-US"/>
-        </w:rPr>
-        <w:t>[Name to find]</w:t>
       </w:r>
     </w:p>
     <w:p>
@@ -4473,49 +4380,40 @@
         <w:rPr>
           <w:lang w:val="en-US"/>
         </w:rPr>
-        <w:t>T</w:t>
-      </w:r>
-      <w:r>
-        <w:rPr>
-          <w:lang w:val="en-US"/>
-        </w:rPr>
-        <w:t>he different types of objects are</w:t>
-      </w:r>
-      <w:r>
-        <w:rPr>
-          <w:lang w:val="en-US"/>
-        </w:rPr>
-        <w:t xml:space="preserve">: </w:t>
-      </w:r>
-    </w:p>
-    <w:p>
-      <w:pPr>
-        <w:pStyle w:val="NGText"/>
-        <w:ind w:left="720"/>
-        <w:jc w:val="left"/>
-        <w:rPr>
-          <w:lang w:val="en-US"/>
-        </w:rPr>
-      </w:pPr>
-      <w:r>
-        <w:rPr>
-          <w:lang w:val="en-US"/>
-        </w:rPr>
-        <w:t>planet, character, species, starship, </w:t>
-      </w:r>
-      <w:proofErr w:type="gramStart"/>
-      <w:r>
-        <w:rPr>
-          <w:lang w:val="en-US"/>
-        </w:rPr>
-        <w:t>vehicles ,</w:t>
-      </w:r>
-      <w:proofErr w:type="gramEnd"/>
-      <w:r>
-        <w:rPr>
-          <w:lang w:val="en-US"/>
-        </w:rPr>
-        <w:t> episode</w:t>
+        <w:t xml:space="preserve">User </w:t>
+      </w:r>
+      <w:r>
+        <w:rPr>
+          <w:b/>
+          <w:bCs/>
+          <w:lang w:val="en-US"/>
+        </w:rPr>
+        <w:t>PowerShell</w:t>
+      </w:r>
+      <w:r>
+        <w:rPr>
+          <w:lang w:val="en-US"/>
+        </w:rPr>
+        <w:t xml:space="preserve"> (in windows) for a </w:t>
+      </w:r>
+      <w:r>
+        <w:rPr>
+          <w:u w:val="single"/>
+          <w:lang w:val="en-US"/>
+        </w:rPr>
+        <w:t>better</w:t>
+      </w:r>
+      <w:r>
+        <w:rPr>
+          <w:lang w:val="en-US"/>
+        </w:rPr>
+        <w:t xml:space="preserve"> </w:t>
+      </w:r>
+      <w:r>
+        <w:rPr>
+          <w:lang w:val="en-US"/>
+        </w:rPr>
+        <w:t>performance</w:t>
       </w:r>
     </w:p>
     <w:p>
@@ -4525,40 +4423,62 @@
           <w:ilvl w:val="0"/>
           <w:numId w:val="4"/>
         </w:numPr>
-      </w:pPr>
-      <w:r>
-        <w:rPr>
-          <w:lang w:val="en-US"/>
-        </w:rPr>
-        <w:t xml:space="preserve">[Name to find] is the name of the object (R2-D2, </w:t>
-      </w:r>
-      <w:proofErr w:type="spellStart"/>
-      <w:r>
-        <w:rPr>
-          <w:lang w:val="en-US"/>
-        </w:rPr>
-        <w:t>Alderaan</w:t>
-      </w:r>
-      <w:proofErr w:type="spellEnd"/>
-      <w:r>
-        <w:rPr>
-          <w:lang w:val="en-US"/>
-        </w:rPr>
-        <w:t xml:space="preserve">, </w:t>
-      </w:r>
-      <w:proofErr w:type="spellStart"/>
-      <w:r>
-        <w:rPr>
-          <w:lang w:val="en-US"/>
-        </w:rPr>
-        <w:t>Snowspeeder</w:t>
-      </w:r>
-      <w:proofErr w:type="spellEnd"/>
-      <w:r>
-        <w:rPr>
-          <w:lang w:val="en-US"/>
-        </w:rPr>
-        <w:t>…)</w:t>
+        <w:jc w:val="left"/>
+        <w:rPr>
+          <w:lang w:val="en-US"/>
+        </w:rPr>
+      </w:pPr>
+      <w:r>
+        <w:rPr>
+          <w:lang w:val="en-US"/>
+        </w:rPr>
+        <w:t>T</w:t>
+      </w:r>
+      <w:r>
+        <w:rPr>
+          <w:lang w:val="en-US"/>
+        </w:rPr>
+        <w:t>he different types of objects are</w:t>
+      </w:r>
+      <w:r>
+        <w:rPr>
+          <w:lang w:val="en-US"/>
+        </w:rPr>
+        <w:t xml:space="preserve">: </w:t>
+      </w:r>
+    </w:p>
+    <w:p>
+      <w:pPr>
+        <w:pStyle w:val="NGText"/>
+        <w:ind w:left="720"/>
+        <w:jc w:val="left"/>
+        <w:rPr>
+          <w:lang w:val="en-US"/>
+        </w:rPr>
+      </w:pPr>
+      <w:r>
+        <w:rPr>
+          <w:lang w:val="en-US"/>
+        </w:rPr>
+        <w:t>planet, character, species, starship, </w:t>
+      </w:r>
+      <w:r>
+        <w:rPr>
+          <w:lang w:val="en-US"/>
+        </w:rPr>
+        <w:t>vehicles,</w:t>
+      </w:r>
+      <w:r>
+        <w:rPr>
+          <w:lang w:val="en-US"/>
+        </w:rPr>
+        <w:t> </w:t>
+      </w:r>
+      <w:r>
+        <w:rPr>
+          <w:lang w:val="en-US"/>
+        </w:rPr>
+        <w:t>films</w:t>
       </w:r>
     </w:p>
     <w:p>
@@ -4573,266 +4493,7 @@
         <w:rPr>
           <w:lang w:val="en-US"/>
         </w:rPr>
-        <w:t>If you select episode instead o</w:t>
-      </w:r>
-      <w:r>
-        <w:rPr>
-          <w:lang w:val="en-US"/>
-        </w:rPr>
-        <w:t xml:space="preserve">f a name you have to </w:t>
-      </w:r>
-      <w:r>
-        <w:rPr>
-          <w:lang w:val="en-US"/>
-        </w:rPr>
-        <w:t>type a number (1,2,3…)</w:t>
-      </w:r>
-    </w:p>
-    <w:p>
-      <w:pPr>
-        <w:pStyle w:val="NGText"/>
-        <w:ind w:left="720"/>
-        <w:rPr>
-          <w:lang w:val="en-US"/>
-        </w:rPr>
-      </w:pPr>
-    </w:p>
-    <w:p>
-      <w:pPr>
-        <w:pStyle w:val="NGText"/>
-        <w:ind w:left="720"/>
-        <w:rPr>
-          <w:lang w:val="en-US"/>
-        </w:rPr>
-      </w:pPr>
-    </w:p>
-    <w:p>
-      <w:pPr>
-        <w:pStyle w:val="NGText"/>
-        <w:ind w:left="720"/>
-        <w:rPr>
-          <w:lang w:val="en-US"/>
-        </w:rPr>
-      </w:pPr>
-    </w:p>
-    <w:p>
-      <w:pPr>
-        <w:pStyle w:val="NGText"/>
-        <w:ind w:left="720"/>
-        <w:rPr>
-          <w:lang w:val="en-US"/>
-        </w:rPr>
-      </w:pPr>
-    </w:p>
-    <w:p>
-      <w:pPr>
-        <w:pStyle w:val="NGText"/>
-        <w:ind w:left="720"/>
-        <w:rPr>
-          <w:lang w:val="en-US"/>
-        </w:rPr>
-      </w:pPr>
-    </w:p>
-    <w:p>
-      <w:pPr>
-        <w:pStyle w:val="NGText"/>
-        <w:ind w:left="720"/>
-        <w:rPr>
-          <w:lang w:val="en-US"/>
-        </w:rPr>
-      </w:pPr>
-    </w:p>
-    <w:p>
-      <w:pPr>
-        <w:pStyle w:val="NGText"/>
-        <w:ind w:left="720"/>
-        <w:rPr>
-          <w:lang w:val="en-US"/>
-        </w:rPr>
-      </w:pPr>
-    </w:p>
-    <w:p>
-      <w:pPr>
-        <w:pStyle w:val="NGText"/>
-        <w:ind w:left="720"/>
-        <w:rPr>
-          <w:lang w:val="en-US"/>
-        </w:rPr>
-      </w:pPr>
-    </w:p>
-    <w:p>
-      <w:pPr>
-        <w:pStyle w:val="NGText"/>
-        <w:ind w:left="720"/>
-        <w:rPr>
-          <w:lang w:val="en-US"/>
-        </w:rPr>
-      </w:pPr>
-    </w:p>
-    <w:p>
-      <w:pPr>
-        <w:pStyle w:val="NGText"/>
-        <w:ind w:left="720"/>
-        <w:rPr>
-          <w:lang w:val="en-US"/>
-        </w:rPr>
-      </w:pPr>
-    </w:p>
-    <w:p>
-      <w:pPr>
-        <w:pStyle w:val="NGText"/>
-        <w:ind w:left="720"/>
-        <w:rPr>
-          <w:lang w:val="en-US"/>
-        </w:rPr>
-      </w:pPr>
-    </w:p>
-    <w:p>
-      <w:pPr>
-        <w:pStyle w:val="NGText"/>
-        <w:ind w:left="720"/>
-        <w:rPr>
-          <w:lang w:val="en-US"/>
-        </w:rPr>
-      </w:pPr>
-    </w:p>
-    <w:p>
-      <w:pPr>
-        <w:pStyle w:val="NGText"/>
-        <w:ind w:left="720"/>
-        <w:rPr>
-          <w:lang w:val="en-US"/>
-        </w:rPr>
-      </w:pPr>
-    </w:p>
-    <w:p>
-      <w:pPr>
-        <w:pStyle w:val="NGText"/>
-        <w:ind w:left="720"/>
-        <w:rPr>
-          <w:lang w:val="en-US"/>
-        </w:rPr>
-      </w:pPr>
-    </w:p>
-    <w:p>
-      <w:pPr>
-        <w:pStyle w:val="NGText"/>
-        <w:ind w:left="720"/>
-        <w:rPr>
-          <w:lang w:val="en-US"/>
-        </w:rPr>
-      </w:pPr>
-    </w:p>
-    <w:p>
-      <w:pPr>
-        <w:pStyle w:val="NGText"/>
-        <w:ind w:left="720"/>
-        <w:rPr>
-          <w:lang w:val="en-US"/>
-        </w:rPr>
-      </w:pPr>
-    </w:p>
-    <w:p>
-      <w:pPr>
-        <w:pStyle w:val="NGText"/>
-        <w:ind w:left="720"/>
-        <w:rPr>
-          <w:lang w:val="en-US"/>
-        </w:rPr>
-      </w:pPr>
-    </w:p>
-    <w:p>
-      <w:pPr>
-        <w:pStyle w:val="NGText"/>
-        <w:ind w:left="720"/>
-        <w:rPr>
-          <w:lang w:val="en-US"/>
-        </w:rPr>
-      </w:pPr>
-    </w:p>
-    <w:p>
-      <w:pPr>
-        <w:pStyle w:val="NGText"/>
-        <w:ind w:left="720"/>
-        <w:rPr>
-          <w:lang w:val="en-US"/>
-        </w:rPr>
-      </w:pPr>
-    </w:p>
-    <w:p>
-      <w:pPr>
-        <w:pStyle w:val="NGText"/>
-        <w:ind w:left="720"/>
-        <w:rPr>
-          <w:lang w:val="en-US"/>
-        </w:rPr>
-      </w:pPr>
-    </w:p>
-    <w:p>
-      <w:pPr>
-        <w:pStyle w:val="NGText"/>
-        <w:ind w:left="720"/>
-        <w:rPr>
-          <w:lang w:val="en-US"/>
-        </w:rPr>
-      </w:pPr>
-    </w:p>
-    <w:p>
-      <w:pPr>
-        <w:pStyle w:val="NGText"/>
-        <w:ind w:left="720"/>
-        <w:rPr>
-          <w:lang w:val="en-US"/>
-        </w:rPr>
-      </w:pPr>
-    </w:p>
-    <w:p>
-      <w:pPr>
-        <w:pStyle w:val="Ttulo2"/>
-        <w:rPr>
-          <w:lang w:val="en-US"/>
-        </w:rPr>
-      </w:pPr>
-      <w:bookmarkStart w:id="15" w:name="_Toc32862018"/>
-      <w:r>
-        <w:rPr>
-          <w:lang w:val="en-US"/>
-        </w:rPr>
-        <w:lastRenderedPageBreak/>
-        <w:t>6</w:t>
-      </w:r>
-      <w:r>
-        <w:rPr>
-          <w:lang w:val="en-US"/>
-        </w:rPr>
-        <w:t>.</w:t>
-      </w:r>
-      <w:proofErr w:type="gramStart"/>
-      <w:r>
-        <w:rPr>
-          <w:lang w:val="en-US"/>
-        </w:rPr>
-        <w:t>1.</w:t>
-      </w:r>
-      <w:r>
-        <w:rPr>
-          <w:lang w:val="en-US"/>
-        </w:rPr>
-        <w:t>Some</w:t>
-      </w:r>
-      <w:proofErr w:type="gramEnd"/>
-      <w:r>
-        <w:rPr>
-          <w:lang w:val="en-US"/>
-        </w:rPr>
-        <w:t xml:space="preserve"> examples</w:t>
-      </w:r>
-      <w:bookmarkEnd w:id="15"/>
-      <w:r>
-        <w:rPr>
-          <w:lang w:val="en-US"/>
-        </w:rPr>
-        <w:t xml:space="preserve"> </w:t>
+        <w:t>Chose an object to search</w:t>
       </w:r>
     </w:p>
     <w:p>
@@ -4840,90 +4501,14 @@
         <w:pStyle w:val="NGText"/>
         <w:numPr>
           <w:ilvl w:val="0"/>
-          <w:numId w:val="5"/>
+          <w:numId w:val="4"/>
         </w:numPr>
       </w:pPr>
       <w:r>
-        <w:t>.\</w:t>
-      </w:r>
-      <w:proofErr w:type="spellStart"/>
-      <w:r>
-        <w:rPr>
-          <w:lang w:val="en-US"/>
-        </w:rPr>
-        <w:t>swcatalog</w:t>
-      </w:r>
-      <w:proofErr w:type="spellEnd"/>
-      <w:r>
-        <w:rPr>
-          <w:lang w:val="en-US"/>
-        </w:rPr>
-        <w:t xml:space="preserve"> </w:t>
-      </w:r>
-      <w:r>
-        <w:t>-</w:t>
-      </w:r>
-      <w:proofErr w:type="spellStart"/>
-      <w:r>
-        <w:t>type</w:t>
-      </w:r>
-      <w:proofErr w:type="spellEnd"/>
-      <w:r>
-        <w:t xml:space="preserve"> </w:t>
-      </w:r>
-      <w:proofErr w:type="spellStart"/>
-      <w:r>
-        <w:t>character</w:t>
-      </w:r>
-      <w:proofErr w:type="spellEnd"/>
-      <w:r>
-        <w:t xml:space="preserve"> R2-D2</w:t>
-      </w:r>
-    </w:p>
-    <w:p>
-      <w:pPr>
-        <w:pStyle w:val="NGText"/>
-        <w:ind w:left="720"/>
-      </w:pPr>
-      <w:r>
-        <w:rPr>
-          <w:noProof/>
-        </w:rPr>
-        <w:drawing>
-          <wp:inline distT="0" distB="0" distL="0" distR="0" wp14:anchorId="60AB0A76" wp14:editId="1CBD3520">
-            <wp:extent cx="4171950" cy="4362450"/>
-            <wp:effectExtent l="0" t="0" r="0" b="0"/>
-            <wp:docPr id="3" name="Imagen 3"/>
-            <wp:cNvGraphicFramePr>
-              <a:graphicFrameLocks xmlns:a="http://schemas.openxmlformats.org/drawingml/2006/main" noChangeAspect="1"/>
-            </wp:cNvGraphicFramePr>
-            <a:graphic xmlns:a="http://schemas.openxmlformats.org/drawingml/2006/main">
-              <a:graphicData uri="http://schemas.openxmlformats.org/drawingml/2006/picture">
-                <pic:pic xmlns:pic="http://schemas.openxmlformats.org/drawingml/2006/picture">
-                  <pic:nvPicPr>
-                    <pic:cNvPr id="1" name=""/>
-                    <pic:cNvPicPr/>
-                  </pic:nvPicPr>
-                  <pic:blipFill>
-                    <a:blip r:embed="rId11"/>
-                    <a:stretch>
-                      <a:fillRect/>
-                    </a:stretch>
-                  </pic:blipFill>
-                  <pic:spPr>
-                    <a:xfrm>
-                      <a:off x="0" y="0"/>
-                      <a:ext cx="4171950" cy="4362450"/>
-                    </a:xfrm>
-                    <a:prstGeom prst="rect">
-                      <a:avLst/>
-                    </a:prstGeom>
-                  </pic:spPr>
-                </pic:pic>
-              </a:graphicData>
-            </a:graphic>
-          </wp:inline>
-        </w:drawing>
+        <w:rPr>
+          <w:lang w:val="en-US"/>
+        </w:rPr>
+        <w:t>Select one of the object list</w:t>
       </w:r>
     </w:p>
     <w:p>
@@ -4931,146 +4516,209 @@
         <w:pStyle w:val="NGText"/>
         <w:numPr>
           <w:ilvl w:val="0"/>
-          <w:numId w:val="5"/>
+          <w:numId w:val="4"/>
         </w:numPr>
       </w:pPr>
       <w:r>
-        <w:t>.\</w:t>
-      </w:r>
-      <w:proofErr w:type="spellStart"/>
-      <w:r>
-        <w:rPr>
-          <w:lang w:val="es-ES"/>
-        </w:rPr>
-        <w:t>swcatalog</w:t>
-      </w:r>
-      <w:proofErr w:type="spellEnd"/>
-      <w:r>
-        <w:rPr>
-          <w:lang w:val="es-ES"/>
-        </w:rPr>
-        <w:t xml:space="preserve"> </w:t>
-      </w:r>
-      <w:r>
-        <w:t>-</w:t>
-      </w:r>
-      <w:proofErr w:type="spellStart"/>
-      <w:r>
-        <w:t>type</w:t>
-      </w:r>
-      <w:proofErr w:type="spellEnd"/>
-      <w:r>
-        <w:t xml:space="preserve"> </w:t>
-      </w:r>
-      <w:proofErr w:type="spellStart"/>
-      <w:r>
-        <w:t>planet</w:t>
-      </w:r>
-      <w:proofErr w:type="spellEnd"/>
-      <w:r>
-        <w:t xml:space="preserve"> </w:t>
-      </w:r>
-      <w:proofErr w:type="spellStart"/>
-      <w:r>
-        <w:t>Alderaan</w:t>
-      </w:r>
-      <w:proofErr w:type="spellEnd"/>
+        <w:rPr>
+          <w:lang w:val="en-US"/>
+        </w:rPr>
+        <w:t>Say “y” if you want to do another search</w:t>
+      </w:r>
     </w:p>
     <w:p>
       <w:pPr>
         <w:pStyle w:val="NGText"/>
         <w:ind w:left="720"/>
-      </w:pPr>
-      <w:r>
-        <w:rPr>
-          <w:noProof/>
-        </w:rPr>
-        <w:drawing>
-          <wp:inline distT="0" distB="0" distL="0" distR="0" wp14:anchorId="60D9B5DF" wp14:editId="1B230494">
-            <wp:extent cx="3829050" cy="3581400"/>
-            <wp:effectExtent l="0" t="0" r="0" b="0"/>
-            <wp:docPr id="4" name="Imagen 4"/>
-            <wp:cNvGraphicFramePr>
-              <a:graphicFrameLocks xmlns:a="http://schemas.openxmlformats.org/drawingml/2006/main" noChangeAspect="1"/>
-            </wp:cNvGraphicFramePr>
-            <a:graphic xmlns:a="http://schemas.openxmlformats.org/drawingml/2006/main">
-              <a:graphicData uri="http://schemas.openxmlformats.org/drawingml/2006/picture">
-                <pic:pic xmlns:pic="http://schemas.openxmlformats.org/drawingml/2006/picture">
-                  <pic:nvPicPr>
-                    <pic:cNvPr id="1" name=""/>
-                    <pic:cNvPicPr/>
-                  </pic:nvPicPr>
-                  <pic:blipFill>
-                    <a:blip r:embed="rId12"/>
-                    <a:stretch>
-                      <a:fillRect/>
-                    </a:stretch>
-                  </pic:blipFill>
-                  <pic:spPr>
-                    <a:xfrm>
-                      <a:off x="0" y="0"/>
-                      <a:ext cx="3829050" cy="3581400"/>
-                    </a:xfrm>
-                    <a:prstGeom prst="rect">
-                      <a:avLst/>
-                    </a:prstGeom>
-                  </pic:spPr>
-                </pic:pic>
-              </a:graphicData>
-            </a:graphic>
-          </wp:inline>
-        </w:drawing>
-      </w:r>
+        <w:rPr>
+          <w:lang w:val="en-US"/>
+        </w:rPr>
+      </w:pPr>
     </w:p>
     <w:p>
       <w:pPr>
         <w:pStyle w:val="NGText"/>
-        <w:numPr>
-          <w:ilvl w:val="0"/>
-          <w:numId w:val="5"/>
-        </w:numPr>
-      </w:pPr>
-      <w:r>
-        <w:lastRenderedPageBreak/>
-        <w:t>.\</w:t>
-      </w:r>
-      <w:proofErr w:type="spellStart"/>
-      <w:r>
-        <w:rPr>
-          <w:lang w:val="es-ES"/>
-        </w:rPr>
-        <w:t>swcatalog</w:t>
-      </w:r>
-      <w:proofErr w:type="spellEnd"/>
-      <w:r>
-        <w:rPr>
-          <w:lang w:val="es-ES"/>
-        </w:rPr>
-        <w:t xml:space="preserve"> </w:t>
-      </w:r>
-      <w:r>
-        <w:t>-</w:t>
-      </w:r>
-      <w:proofErr w:type="spellStart"/>
-      <w:r>
-        <w:t>type</w:t>
-      </w:r>
-      <w:proofErr w:type="spellEnd"/>
-      <w:r>
-        <w:t xml:space="preserve"> </w:t>
-      </w:r>
-      <w:proofErr w:type="spellStart"/>
-      <w:r>
-        <w:t>episode</w:t>
-      </w:r>
-      <w:proofErr w:type="spellEnd"/>
-      <w:r>
-        <w:t xml:space="preserve"> 1</w:t>
-      </w:r>
+        <w:ind w:left="720"/>
+        <w:rPr>
+          <w:lang w:val="en-US"/>
+        </w:rPr>
+      </w:pPr>
     </w:p>
     <w:p>
       <w:pPr>
         <w:pStyle w:val="NGText"/>
+        <w:ind w:left="720"/>
+        <w:rPr>
+          <w:lang w:val="en-US"/>
+        </w:rPr>
+      </w:pPr>
+    </w:p>
+    <w:p>
+      <w:pPr>
+        <w:pStyle w:val="NGText"/>
+        <w:ind w:left="720"/>
+        <w:rPr>
+          <w:lang w:val="en-US"/>
+        </w:rPr>
+      </w:pPr>
+    </w:p>
+    <w:p>
+      <w:pPr>
+        <w:pStyle w:val="NGText"/>
+        <w:ind w:left="720"/>
+        <w:rPr>
+          <w:lang w:val="en-US"/>
+        </w:rPr>
+      </w:pPr>
+    </w:p>
+    <w:p>
+      <w:pPr>
+        <w:pStyle w:val="NGText"/>
+        <w:ind w:left="720"/>
+        <w:rPr>
+          <w:lang w:val="en-US"/>
+        </w:rPr>
+      </w:pPr>
+    </w:p>
+    <w:p>
+      <w:pPr>
+        <w:pStyle w:val="NGText"/>
+        <w:ind w:left="720"/>
+        <w:rPr>
+          <w:lang w:val="en-US"/>
+        </w:rPr>
+      </w:pPr>
+    </w:p>
+    <w:p>
+      <w:pPr>
+        <w:pStyle w:val="NGText"/>
+        <w:ind w:left="720"/>
+        <w:rPr>
+          <w:lang w:val="en-US"/>
+        </w:rPr>
+      </w:pPr>
+    </w:p>
+    <w:p>
+      <w:pPr>
+        <w:pStyle w:val="NGText"/>
+        <w:ind w:left="720"/>
+        <w:rPr>
+          <w:lang w:val="en-US"/>
+        </w:rPr>
+      </w:pPr>
+    </w:p>
+    <w:p>
+      <w:pPr>
+        <w:pStyle w:val="NGText"/>
+        <w:ind w:left="720"/>
+        <w:rPr>
+          <w:lang w:val="en-US"/>
+        </w:rPr>
+      </w:pPr>
+    </w:p>
+    <w:p>
+      <w:pPr>
+        <w:pStyle w:val="NGText"/>
+        <w:ind w:left="720"/>
+        <w:rPr>
+          <w:lang w:val="en-US"/>
+        </w:rPr>
+      </w:pPr>
+    </w:p>
+    <w:p>
+      <w:pPr>
+        <w:pStyle w:val="NGText"/>
+        <w:ind w:left="720"/>
+        <w:rPr>
+          <w:lang w:val="en-US"/>
+        </w:rPr>
+      </w:pPr>
+    </w:p>
+    <w:p>
+      <w:pPr>
+        <w:pStyle w:val="NGText"/>
+        <w:ind w:left="720"/>
+        <w:rPr>
+          <w:lang w:val="en-US"/>
+        </w:rPr>
+      </w:pPr>
+    </w:p>
+    <w:p>
+      <w:pPr>
+        <w:pStyle w:val="NGText"/>
+        <w:ind w:left="720"/>
+        <w:rPr>
+          <w:lang w:val="en-US"/>
+        </w:rPr>
+      </w:pPr>
+    </w:p>
+    <w:p>
+      <w:pPr>
+        <w:pStyle w:val="NGText"/>
+        <w:ind w:left="720"/>
+        <w:rPr>
+          <w:lang w:val="en-US"/>
+        </w:rPr>
+      </w:pPr>
+    </w:p>
+    <w:p>
+      <w:pPr>
+        <w:pStyle w:val="NGText"/>
+        <w:ind w:left="720"/>
+        <w:rPr>
+          <w:lang w:val="en-US"/>
+        </w:rPr>
+      </w:pPr>
+    </w:p>
+    <w:p>
+      <w:pPr>
+        <w:pStyle w:val="NGText"/>
+        <w:ind w:left="720"/>
+        <w:rPr>
+          <w:lang w:val="en-US"/>
+        </w:rPr>
+      </w:pPr>
+    </w:p>
+    <w:p>
+      <w:pPr>
+        <w:pStyle w:val="NGText"/>
+        <w:ind w:left="720"/>
+        <w:rPr>
+          <w:lang w:val="en-US"/>
+        </w:rPr>
+      </w:pPr>
+    </w:p>
+    <w:p>
+      <w:pPr>
+        <w:pStyle w:val="NGText"/>
+        <w:ind w:left="720"/>
+        <w:rPr>
+          <w:lang w:val="en-US"/>
+        </w:rPr>
+      </w:pPr>
+    </w:p>
+    <w:p>
+      <w:pPr>
+        <w:pStyle w:val="NGText"/>
+        <w:ind w:left="720"/>
+        <w:rPr>
+          <w:lang w:val="en-US"/>
+        </w:rPr>
+      </w:pPr>
+    </w:p>
+    <w:p>
+      <w:pPr>
+        <w:pStyle w:val="NGText"/>
+        <w:ind w:left="720"/>
+        <w:rPr>
+          <w:lang w:val="en-US"/>
+        </w:rPr>
+      </w:pPr>
+    </w:p>
+    <w:p>
+      <w:pPr>
+        <w:pStyle w:val="NGText"/>
+        <w:ind w:left="0"/>
       </w:pPr>
     </w:p>
     <w:p>
@@ -5080,7 +4728,7 @@
           <w:lang w:val="en-US"/>
         </w:rPr>
       </w:pPr>
-      <w:bookmarkStart w:id="16" w:name="_Toc32862019"/>
+      <w:bookmarkStart w:id="15" w:name="_Toc32862019"/>
       <w:r>
         <w:rPr>
           <w:lang w:val="en-US"/>
@@ -5091,29 +4739,15 @@
         <w:rPr>
           <w:lang w:val="en-US"/>
         </w:rPr>
-        <w:t>.</w:t>
-      </w:r>
-      <w:proofErr w:type="gramStart"/>
-      <w:r>
-        <w:rPr>
-          <w:lang w:val="en-US"/>
-        </w:rPr>
-        <w:t>2.</w:t>
-      </w:r>
-      <w:r>
-        <w:rPr>
-          <w:lang w:val="en-US"/>
-        </w:rPr>
-        <w:t>Unit</w:t>
-      </w:r>
-      <w:proofErr w:type="gramEnd"/>
-      <w:r>
-        <w:rPr>
-          <w:lang w:val="en-US"/>
-        </w:rPr>
-        <w:t xml:space="preserve"> test run</w:t>
-      </w:r>
-      <w:bookmarkEnd w:id="16"/>
+        <w:t>.2.</w:t>
+      </w:r>
+      <w:r>
+        <w:rPr>
+          <w:lang w:val="en-US"/>
+        </w:rPr>
+        <w:t>Unit test run</w:t>
+      </w:r>
+      <w:bookmarkEnd w:id="15"/>
       <w:r>
         <w:rPr>
           <w:lang w:val="en-US"/>
@@ -5165,29 +4799,7 @@
           <w:szCs w:val="44"/>
           <w:lang w:val="en-US"/>
         </w:rPr>
-        <w:t>\</w:t>
-      </w:r>
-      <w:proofErr w:type="spellStart"/>
-      <w:r>
-        <w:rPr>
-          <w:rFonts w:ascii="Futura Bk BT" w:hAnsi="Futura Bk BT"/>
-          <w:w w:val="97"/>
-          <w:sz w:val="22"/>
-          <w:szCs w:val="44"/>
-          <w:lang w:val="en-US"/>
-        </w:rPr>
-        <w:t>src</w:t>
-      </w:r>
-      <w:proofErr w:type="spellEnd"/>
-      <w:r>
-        <w:rPr>
-          <w:rFonts w:ascii="Futura Bk BT" w:hAnsi="Futura Bk BT"/>
-          <w:w w:val="97"/>
-          <w:sz w:val="22"/>
-          <w:szCs w:val="44"/>
-          <w:lang w:val="en-US"/>
-        </w:rPr>
-        <w:t>\test</w:t>
+        <w:t>\src\test</w:t>
       </w:r>
     </w:p>
     <w:p>
@@ -5223,7 +4835,7 @@
           <w:lang w:val="en-US"/>
         </w:rPr>
       </w:pPr>
-      <w:bookmarkStart w:id="17" w:name="_Toc32862020"/>
+      <w:bookmarkStart w:id="16" w:name="_Toc32862020"/>
       <w:r>
         <w:rPr>
           <w:lang w:val="en-US"/>
@@ -5236,7 +4848,7 @@
         </w:rPr>
         <w:t>.Versions</w:t>
       </w:r>
-      <w:bookmarkEnd w:id="17"/>
+      <w:bookmarkEnd w:id="16"/>
     </w:p>
     <w:p>
       <w:pPr>
@@ -6971,7 +6583,7 @@
 </file>
 
 <file path=customXml/itemProps1.xml><?xml version="1.0" encoding="utf-8"?>
-<ds:datastoreItem xmlns:ds="http://schemas.openxmlformats.org/officeDocument/2006/customXml" ds:itemID="{10431C49-E07E-41AC-BC16-83A0D7553214}">
+<ds:datastoreItem xmlns:ds="http://schemas.openxmlformats.org/officeDocument/2006/customXml" ds:itemID="{A7B236D3-F4A1-4D68-8DF1-B1BC15F79548}">
   <ds:schemaRefs>
     <ds:schemaRef ds:uri="http://schemas.openxmlformats.org/officeDocument/2006/bibliography"/>
   </ds:schemaRefs>

</xml_diff>